<commit_message>
AI State Machine Template + Serialize Type
Found a good video on how to serialize System.Type in unity.

Currently will be using this for the state machine and setting up things like starterState and state lists that each ai has access to.

Also cleaned up obsolete warnings from third party pathfinding library
</commit_message>
<xml_diff>
--- a/Samurai Game Designs/Game Idea.docx
+++ b/Samurai Game Designs/Game Idea.docx
@@ -82,6 +82,38 @@
     </w:p>
     <w:p>
       <w:pPr>
+        <w:pStyle w:val="Heading3"/>
+      </w:pPr>
+      <w:r>
+        <w:t>AI Scripts:</w:t>
+      </w:r>
+    </w:p>
+    <w:p>
+      <w:pPr>
+        <w:pStyle w:val="ListParagraph"/>
+        <w:numPr>
+          <w:ilvl w:val="0"/>
+          <w:numId w:val="7"/>
+        </w:numPr>
+      </w:pPr>
+      <w:r>
+        <w:t>AICharacter = Script that holds all the AIs variables (Health, Speed etc.)</w:t>
+      </w:r>
+    </w:p>
+    <w:p>
+      <w:pPr>
+        <w:pStyle w:val="ListParagraph"/>
+        <w:numPr>
+          <w:ilvl w:val="0"/>
+          <w:numId w:val="7"/>
+        </w:numPr>
+      </w:pPr>
+      <w:r>
+        <w:t>State = Abstract base class for each state that will be derived.</w:t>
+      </w:r>
+    </w:p>
+    <w:p>
+      <w:pPr>
         <w:pStyle w:val="Heading2"/>
       </w:pPr>
       <w:r>
@@ -253,6 +285,7 @@
         </w:numPr>
       </w:pPr>
       <w:r>
+        <w:lastRenderedPageBreak/>
         <w:t>Maybe enemies remaining but might not be necessary due to map size.</w:t>
       </w:r>
     </w:p>
@@ -388,6 +421,95 @@
     </w:lvl>
   </w:abstractNum>
   <w:abstractNum w:abstractNumId="1" w15:restartNumberingAfterBreak="0">
+    <w:nsid w:val="08CE6CA2"/>
+    <w:multiLevelType w:val="hybridMultilevel"/>
+    <w:tmpl w:val="3BB4CCD8"/>
+    <w:lvl w:ilvl="0" w:tplc="0809000F">
+      <w:start w:val="1"/>
+      <w:numFmt w:val="decimal"/>
+      <w:lvlText w:val="%1."/>
+      <w:lvlJc w:val="left"/>
+      <w:pPr>
+        <w:ind w:left="720" w:hanging="360"/>
+      </w:pPr>
+      <w:rPr>
+        <w:rFonts w:hint="default"/>
+      </w:rPr>
+    </w:lvl>
+    <w:lvl w:ilvl="1" w:tplc="08090019" w:tentative="1">
+      <w:start w:val="1"/>
+      <w:numFmt w:val="lowerLetter"/>
+      <w:lvlText w:val="%2."/>
+      <w:lvlJc w:val="left"/>
+      <w:pPr>
+        <w:ind w:left="1440" w:hanging="360"/>
+      </w:pPr>
+    </w:lvl>
+    <w:lvl w:ilvl="2" w:tplc="0809001B" w:tentative="1">
+      <w:start w:val="1"/>
+      <w:numFmt w:val="lowerRoman"/>
+      <w:lvlText w:val="%3."/>
+      <w:lvlJc w:val="right"/>
+      <w:pPr>
+        <w:ind w:left="2160" w:hanging="180"/>
+      </w:pPr>
+    </w:lvl>
+    <w:lvl w:ilvl="3" w:tplc="0809000F" w:tentative="1">
+      <w:start w:val="1"/>
+      <w:numFmt w:val="decimal"/>
+      <w:lvlText w:val="%4."/>
+      <w:lvlJc w:val="left"/>
+      <w:pPr>
+        <w:ind w:left="2880" w:hanging="360"/>
+      </w:pPr>
+    </w:lvl>
+    <w:lvl w:ilvl="4" w:tplc="08090019" w:tentative="1">
+      <w:start w:val="1"/>
+      <w:numFmt w:val="lowerLetter"/>
+      <w:lvlText w:val="%5."/>
+      <w:lvlJc w:val="left"/>
+      <w:pPr>
+        <w:ind w:left="3600" w:hanging="360"/>
+      </w:pPr>
+    </w:lvl>
+    <w:lvl w:ilvl="5" w:tplc="0809001B" w:tentative="1">
+      <w:start w:val="1"/>
+      <w:numFmt w:val="lowerRoman"/>
+      <w:lvlText w:val="%6."/>
+      <w:lvlJc w:val="right"/>
+      <w:pPr>
+        <w:ind w:left="4320" w:hanging="180"/>
+      </w:pPr>
+    </w:lvl>
+    <w:lvl w:ilvl="6" w:tplc="0809000F" w:tentative="1">
+      <w:start w:val="1"/>
+      <w:numFmt w:val="decimal"/>
+      <w:lvlText w:val="%7."/>
+      <w:lvlJc w:val="left"/>
+      <w:pPr>
+        <w:ind w:left="5040" w:hanging="360"/>
+      </w:pPr>
+    </w:lvl>
+    <w:lvl w:ilvl="7" w:tplc="08090019" w:tentative="1">
+      <w:start w:val="1"/>
+      <w:numFmt w:val="lowerLetter"/>
+      <w:lvlText w:val="%8."/>
+      <w:lvlJc w:val="left"/>
+      <w:pPr>
+        <w:ind w:left="5760" w:hanging="360"/>
+      </w:pPr>
+    </w:lvl>
+    <w:lvl w:ilvl="8" w:tplc="0809001B" w:tentative="1">
+      <w:start w:val="1"/>
+      <w:numFmt w:val="lowerRoman"/>
+      <w:lvlText w:val="%9."/>
+      <w:lvlJc w:val="right"/>
+      <w:pPr>
+        <w:ind w:left="6480" w:hanging="180"/>
+      </w:pPr>
+    </w:lvl>
+  </w:abstractNum>
+  <w:abstractNum w:abstractNumId="2" w15:restartNumberingAfterBreak="0">
     <w:nsid w:val="0E21349F"/>
     <w:multiLevelType w:val="hybridMultilevel"/>
     <w:tmpl w:val="F5B6F416"/>
@@ -476,7 +598,7 @@
       </w:pPr>
     </w:lvl>
   </w:abstractNum>
-  <w:abstractNum w:abstractNumId="2" w15:restartNumberingAfterBreak="0">
+  <w:abstractNum w:abstractNumId="3" w15:restartNumberingAfterBreak="0">
     <w:nsid w:val="191D16DB"/>
     <w:multiLevelType w:val="hybridMultilevel"/>
     <w:tmpl w:val="CA70AD0E"/>
@@ -565,7 +687,7 @@
       </w:pPr>
     </w:lvl>
   </w:abstractNum>
-  <w:abstractNum w:abstractNumId="3" w15:restartNumberingAfterBreak="0">
+  <w:abstractNum w:abstractNumId="4" w15:restartNumberingAfterBreak="0">
     <w:nsid w:val="28BE39D8"/>
     <w:multiLevelType w:val="hybridMultilevel"/>
     <w:tmpl w:val="4E8CC924"/>
@@ -654,7 +776,7 @@
       </w:pPr>
     </w:lvl>
   </w:abstractNum>
-  <w:abstractNum w:abstractNumId="4" w15:restartNumberingAfterBreak="0">
+  <w:abstractNum w:abstractNumId="5" w15:restartNumberingAfterBreak="0">
     <w:nsid w:val="62231728"/>
     <w:multiLevelType w:val="hybridMultilevel"/>
     <w:tmpl w:val="16E0F112"/>
@@ -743,7 +865,7 @@
       </w:pPr>
     </w:lvl>
   </w:abstractNum>
-  <w:abstractNum w:abstractNumId="5" w15:restartNumberingAfterBreak="0">
+  <w:abstractNum w:abstractNumId="6" w15:restartNumberingAfterBreak="0">
     <w:nsid w:val="7BD74440"/>
     <w:multiLevelType w:val="hybridMultilevel"/>
     <w:tmpl w:val="ABF6959A"/>
@@ -833,22 +955,25 @@
     </w:lvl>
   </w:abstractNum>
   <w:num w:numId="1" w16cid:durableId="535849480">
-    <w:abstractNumId w:val="1"/>
+    <w:abstractNumId w:val="2"/>
   </w:num>
   <w:num w:numId="2" w16cid:durableId="985086068">
-    <w:abstractNumId w:val="4"/>
+    <w:abstractNumId w:val="5"/>
   </w:num>
   <w:num w:numId="3" w16cid:durableId="1557819035">
     <w:abstractNumId w:val="0"/>
   </w:num>
   <w:num w:numId="4" w16cid:durableId="1637488536">
-    <w:abstractNumId w:val="5"/>
+    <w:abstractNumId w:val="6"/>
   </w:num>
   <w:num w:numId="5" w16cid:durableId="1500004962">
-    <w:abstractNumId w:val="2"/>
+    <w:abstractNumId w:val="3"/>
   </w:num>
   <w:num w:numId="6" w16cid:durableId="947854408">
-    <w:abstractNumId w:val="3"/>
+    <w:abstractNumId w:val="4"/>
+  </w:num>
+  <w:num w:numId="7" w16cid:durableId="997266236">
+    <w:abstractNumId w:val="1"/>
   </w:num>
 </w:numbering>
 </file>
@@ -1303,7 +1428,6 @@
     <w:next w:val="Normal"/>
     <w:link w:val="Heading3Char"/>
     <w:uiPriority w:val="9"/>
-    <w:semiHidden/>
     <w:unhideWhenUsed/>
     <w:qFormat/>
     <w:rsid w:val="00335339"/>
@@ -1510,7 +1634,6 @@
     <w:basedOn w:val="DefaultParagraphFont"/>
     <w:link w:val="Heading3"/>
     <w:uiPriority w:val="9"/>
-    <w:semiHidden/>
     <w:rsid w:val="00335339"/>
     <w:rPr>
       <w:rFonts w:eastAsiaTheme="majorEastAsia" w:cstheme="majorBidi"/>

</xml_diff>